<commit_message>
ca fonctionne en local avant kfp
</commit_message>
<xml_diff>
--- a/converter/static/Template.docx
+++ b/converter/static/Template.docx
@@ -49,6 +49,18 @@
         </w:numPr>
       </w:pPr>
       <w:r>
+        <w:t>QRM (= QRP) et QRU</w:t>
+      </w:r>
+    </w:p>
+    <w:p>
+      <w:pPr>
+        <w:pStyle w:val="Paragraphedeliste"/>
+        <w:numPr>
+          <w:ilvl w:val="1"/>
+          <w:numId w:val="1"/>
+        </w:numPr>
+      </w:pPr>
+      <w:r>
         <w:t>Toutes les bonnes propositions doivent se terminer par une *</w:t>
       </w:r>
     </w:p>
@@ -61,6 +73,18 @@
         </w:numPr>
       </w:pPr>
       <w:r>
+        <w:t>QROC</w:t>
+      </w:r>
+    </w:p>
+    <w:p>
+      <w:pPr>
+        <w:pStyle w:val="Paragraphedeliste"/>
+        <w:numPr>
+          <w:ilvl w:val="1"/>
+          <w:numId w:val="1"/>
+        </w:numPr>
+      </w:pPr>
+      <w:r>
         <w:t xml:space="preserve">Ne jamais mettre * </w:t>
       </w:r>
       <w:proofErr w:type="spellStart"/>
@@ -81,14 +105,29 @@
         </w:numPr>
       </w:pPr>
       <w:r>
-        <w:t xml:space="preserve">Tous les KFP doivent être précédés de [KFP] </w:t>
-      </w:r>
-    </w:p>
-    <w:p>
-      <w:pPr>
-        <w:pStyle w:val="Paragraphedeliste"/>
-        <w:numPr>
-          <w:ilvl w:val="0"/>
+        <w:t xml:space="preserve">Tous les </w:t>
+      </w:r>
+      <w:r>
+        <w:t>DP</w:t>
+      </w:r>
+      <w:r>
+        <w:t xml:space="preserve"> doivent être précédés de [</w:t>
+      </w:r>
+      <w:r>
+        <w:t>DP</w:t>
+      </w:r>
+      <w:r>
+        <w:t>]</w:t>
+      </w:r>
+      <w:r>
+        <w:t> ; KFP précédés de [KFP]</w:t>
+      </w:r>
+    </w:p>
+    <w:p>
+      <w:pPr>
+        <w:pStyle w:val="Paragraphedeliste"/>
+        <w:numPr>
+          <w:ilvl w:val="1"/>
           <w:numId w:val="1"/>
         </w:numPr>
       </w:pPr>
@@ -96,7 +135,13 @@
         <w:t xml:space="preserve">Chaque sous question doit être précédée de la balise Q : </w:t>
       </w:r>
       <w:r>
-        <w:t>(Q majuscule suivi de 2 points)</w:t>
+        <w:t>(Q majuscule suivi de 2 points</w:t>
+      </w:r>
+      <w:r>
+        <w:t xml:space="preserve"> SANS ESPACE</w:t>
+      </w:r>
+      <w:r>
+        <w:t>)</w:t>
       </w:r>
     </w:p>
     <w:p>
@@ -277,9 +322,285 @@
         <w:t>Réponse 2</w:t>
       </w:r>
     </w:p>
+    <w:p>
+      <w:r>
+        <w:t>[QI]</w:t>
+      </w:r>
+    </w:p>
+    <w:p>
+      <w:r>
+        <w:t xml:space="preserve">Ceci est un QI de type </w:t>
+      </w:r>
+      <w:r>
+        <w:t>QRU</w:t>
+      </w:r>
+      <w:r>
+        <w:t xml:space="preserve"> dont les </w:t>
+      </w:r>
+      <w:r>
+        <w:t xml:space="preserve">propositions </w:t>
+      </w:r>
+      <w:r>
+        <w:t>sont :</w:t>
+      </w:r>
+    </w:p>
+    <w:p>
+      <w:pPr>
+        <w:pStyle w:val="Paragraphedeliste"/>
+        <w:numPr>
+          <w:ilvl w:val="0"/>
+          <w:numId w:val="1"/>
+        </w:numPr>
+      </w:pPr>
+      <w:r>
+        <w:t>Proposition 1 est fausse</w:t>
+      </w:r>
+    </w:p>
+    <w:p>
+      <w:pPr>
+        <w:pStyle w:val="Paragraphedeliste"/>
+        <w:numPr>
+          <w:ilvl w:val="0"/>
+          <w:numId w:val="1"/>
+        </w:numPr>
+      </w:pPr>
+      <w:r>
+        <w:t>Proposition 2 est vraie*</w:t>
+      </w:r>
+    </w:p>
+    <w:p>
+      <w:pPr>
+        <w:pStyle w:val="Paragraphedeliste"/>
+        <w:numPr>
+          <w:ilvl w:val="0"/>
+          <w:numId w:val="1"/>
+        </w:numPr>
+      </w:pPr>
+      <w:r>
+        <w:t xml:space="preserve">Proposition 3 est </w:t>
+      </w:r>
+      <w:r>
+        <w:t xml:space="preserve">fausse </w:t>
+      </w:r>
+    </w:p>
+    <w:p>
+      <w:pPr>
+        <w:pStyle w:val="Paragraphedeliste"/>
+        <w:numPr>
+          <w:ilvl w:val="0"/>
+          <w:numId w:val="1"/>
+        </w:numPr>
+      </w:pPr>
+      <w:r>
+        <w:t xml:space="preserve">Proposition 4 est </w:t>
+      </w:r>
+      <w:r>
+        <w:t>fausse</w:t>
+      </w:r>
+    </w:p>
+    <w:p>
+      <w:pPr>
+        <w:pStyle w:val="Paragraphedeliste"/>
+        <w:numPr>
+          <w:ilvl w:val="0"/>
+          <w:numId w:val="1"/>
+        </w:numPr>
+      </w:pPr>
+      <w:r>
+        <w:t>Proposition 5 fausse</w:t>
+      </w:r>
+    </w:p>
     <w:p/>
     <w:p>
       <w:r>
+        <w:t>[</w:t>
+      </w:r>
+      <w:r>
+        <w:t>DP</w:t>
+      </w:r>
+      <w:r>
+        <w:t>]</w:t>
+      </w:r>
+    </w:p>
+    <w:p>
+      <w:r>
+        <w:t xml:space="preserve">Ceci est un </w:t>
+      </w:r>
+      <w:r>
+        <w:t>DP</w:t>
+      </w:r>
+      <w:r>
+        <w:t xml:space="preserve"> dont la vignette est ici</w:t>
+      </w:r>
+    </w:p>
+    <w:p>
+      <w:r>
+        <w:t>Q : La première question est un QR</w:t>
+      </w:r>
+      <w:r>
+        <w:t xml:space="preserve">M </w:t>
+      </w:r>
+      <w:r>
+        <w:t>:</w:t>
+      </w:r>
+    </w:p>
+    <w:p>
+      <w:pPr>
+        <w:pStyle w:val="Paragraphedeliste"/>
+        <w:numPr>
+          <w:ilvl w:val="0"/>
+          <w:numId w:val="1"/>
+        </w:numPr>
+      </w:pPr>
+      <w:r>
+        <w:t>Réponse 1</w:t>
+      </w:r>
+    </w:p>
+    <w:p>
+      <w:pPr>
+        <w:pStyle w:val="Paragraphedeliste"/>
+        <w:numPr>
+          <w:ilvl w:val="0"/>
+          <w:numId w:val="1"/>
+        </w:numPr>
+      </w:pPr>
+      <w:r>
+        <w:t>Réponse 2</w:t>
+      </w:r>
+    </w:p>
+    <w:p>
+      <w:pPr>
+        <w:pStyle w:val="Paragraphedeliste"/>
+        <w:numPr>
+          <w:ilvl w:val="0"/>
+          <w:numId w:val="1"/>
+        </w:numPr>
+      </w:pPr>
+      <w:r>
+        <w:t>Réponse 3</w:t>
+      </w:r>
+    </w:p>
+    <w:p>
+      <w:pPr>
+        <w:pStyle w:val="Paragraphedeliste"/>
+        <w:numPr>
+          <w:ilvl w:val="0"/>
+          <w:numId w:val="1"/>
+        </w:numPr>
+      </w:pPr>
+      <w:r>
+        <w:t>Réponse 4*</w:t>
+      </w:r>
+    </w:p>
+    <w:p>
+      <w:pPr>
+        <w:pStyle w:val="Paragraphedeliste"/>
+        <w:numPr>
+          <w:ilvl w:val="0"/>
+          <w:numId w:val="1"/>
+        </w:numPr>
+      </w:pPr>
+      <w:r>
+        <w:t>Réponse 5*</w:t>
+      </w:r>
+    </w:p>
+    <w:p>
+      <w:r>
+        <w:t>Q : La question suivante est un QROC dont la réponse acceptée est :</w:t>
+      </w:r>
+    </w:p>
+    <w:p>
+      <w:pPr>
+        <w:pStyle w:val="Paragraphedeliste"/>
+        <w:numPr>
+          <w:ilvl w:val="0"/>
+          <w:numId w:val="1"/>
+        </w:numPr>
+      </w:pPr>
+      <w:r>
+        <w:t>Réponse acceptée</w:t>
+      </w:r>
+    </w:p>
+    <w:p>
+      <w:r>
+        <w:lastRenderedPageBreak/>
+        <w:t xml:space="preserve">Q : La question suivante est une image avec un QRU. L’image sera a inséré après l’import sur </w:t>
+      </w:r>
+      <w:proofErr w:type="spellStart"/>
+      <w:r>
+        <w:t>T</w:t>
+      </w:r>
+      <w:r>
+        <w:t>h</w:t>
+      </w:r>
+      <w:r>
+        <w:t>eia</w:t>
+      </w:r>
+      <w:proofErr w:type="spellEnd"/>
+    </w:p>
+    <w:p>
+      <w:pPr>
+        <w:pStyle w:val="Paragraphedeliste"/>
+        <w:numPr>
+          <w:ilvl w:val="0"/>
+          <w:numId w:val="1"/>
+        </w:numPr>
+      </w:pPr>
+      <w:r>
+        <w:t>Réponse 1</w:t>
+      </w:r>
+    </w:p>
+    <w:p>
+      <w:pPr>
+        <w:pStyle w:val="Paragraphedeliste"/>
+        <w:numPr>
+          <w:ilvl w:val="0"/>
+          <w:numId w:val="1"/>
+        </w:numPr>
+      </w:pPr>
+      <w:r>
+        <w:t>Réponse 2</w:t>
+      </w:r>
+    </w:p>
+    <w:p>
+      <w:pPr>
+        <w:pStyle w:val="Paragraphedeliste"/>
+        <w:numPr>
+          <w:ilvl w:val="0"/>
+          <w:numId w:val="1"/>
+        </w:numPr>
+      </w:pPr>
+      <w:r>
+        <w:t>Réponse 3</w:t>
+      </w:r>
+    </w:p>
+    <w:p>
+      <w:pPr>
+        <w:pStyle w:val="Paragraphedeliste"/>
+        <w:numPr>
+          <w:ilvl w:val="0"/>
+          <w:numId w:val="1"/>
+        </w:numPr>
+      </w:pPr>
+      <w:r>
+        <w:t>Réponse 4</w:t>
+      </w:r>
+    </w:p>
+    <w:p>
+      <w:pPr>
+        <w:pStyle w:val="Paragraphedeliste"/>
+        <w:numPr>
+          <w:ilvl w:val="0"/>
+          <w:numId w:val="1"/>
+        </w:numPr>
+      </w:pPr>
+      <w:r>
+        <w:t>Réponse 5 *</w:t>
+      </w:r>
+    </w:p>
+    <w:p/>
+    <w:p>
+      <w:r>
         <w:t>[KFP]</w:t>
       </w:r>
     </w:p>
@@ -290,15 +611,7 @@
     </w:p>
     <w:p>
       <w:r>
-        <w:t xml:space="preserve">Q : La première question est un </w:t>
-      </w:r>
-      <w:proofErr w:type="spellStart"/>
-      <w:r>
-        <w:t>QRP.à</w:t>
-      </w:r>
-      <w:proofErr w:type="spellEnd"/>
-      <w:r>
-        <w:t xml:space="preserve"> liste (4 réponses) :</w:t>
+        <w:t>Q : La première question est un QRP à liste (4 réponses) :</w:t>
       </w:r>
     </w:p>
     <w:p>
@@ -398,6 +711,23 @@
       </w:r>
     </w:p>
     <w:p>
+      <w:pPr>
+        <w:pStyle w:val="Paragraphedeliste"/>
+        <w:numPr>
+          <w:ilvl w:val="0"/>
+          <w:numId w:val="1"/>
+        </w:numPr>
+      </w:pPr>
+      <w:r>
+        <w:t>Réponse 9</w:t>
+      </w:r>
+    </w:p>
+    <w:p>
+      <w:pPr>
+        <w:pStyle w:val="Paragraphedeliste"/>
+      </w:pPr>
+    </w:p>
+    <w:p>
       <w:r>
         <w:t>Q : La question suivante est un QROC dont la réponse acceptée est :</w:t>
       </w:r>
@@ -416,13 +746,14 @@
     </w:p>
     <w:p>
       <w:r>
-        <w:t xml:space="preserve">Q : La question suivante est une image avec un QRU. L’image sera a inséré après l’import sur </w:t>
-      </w:r>
-      <w:proofErr w:type="spellStart"/>
-      <w:r>
-        <w:t>Teia</w:t>
-      </w:r>
-      <w:proofErr w:type="spellEnd"/>
+        <w:t xml:space="preserve">Q : La question suivante est </w:t>
+      </w:r>
+      <w:r>
+        <w:t>un</w:t>
+      </w:r>
+      <w:r>
+        <w:t xml:space="preserve"> QRU. </w:t>
+      </w:r>
     </w:p>
     <w:p>
       <w:pPr>
@@ -481,10 +812,10 @@
         </w:numPr>
       </w:pPr>
       <w:r>
-        <w:lastRenderedPageBreak/>
         <w:t>Réponse 5 *</w:t>
       </w:r>
     </w:p>
+    <w:p/>
     <w:sectPr>
       <w:pgSz w:w="11906" w:h="16838"/>
       <w:pgMar w:top="1417" w:right="1417" w:bottom="1417" w:left="1417" w:header="708" w:footer="708" w:gutter="0"/>
@@ -512,7 +843,7 @@
         <w:rFonts w:ascii="Calibri" w:eastAsiaTheme="minorHAnsi" w:hAnsi="Calibri" w:cs="Calibri" w:hint="default"/>
       </w:rPr>
     </w:lvl>
-    <w:lvl w:ilvl="1" w:tplc="040C0003" w:tentative="1">
+    <w:lvl w:ilvl="1" w:tplc="040C0003">
       <w:start w:val="1"/>
       <w:numFmt w:val="bullet"/>
       <w:lvlText w:val="o"/>

</xml_diff>